<commit_message>
Add Module-10 with assignment-1
</commit_message>
<xml_diff>
--- a/module-10/assignment-1.docx
+++ b/module-10/assignment-1.docx
@@ -13,9 +13,24 @@
       </w:r>
     </w:p>
     <w:p>
+      <w:hyperlink r:id="rId5" w:history="1">
+        <w:r>
+          <w:rPr>
+            <w:rStyle w:val="Hyperlink"/>
+          </w:rPr>
+          <w:t>https://github.com/VanhSom/csd-380.git</w:t>
+        </w:r>
+      </w:hyperlink>
+    </w:p>
+    <w:p>
       <w:r>
-        <w:t>https://github.com/kendalljtaylor/GitLab.git</w:t>
+        <w:t xml:space="preserve">GitHub Username: </w:t>
       </w:r>
+      <w:proofErr w:type="spellStart"/>
+      <w:r>
+        <w:t>VanhSom</w:t>
+      </w:r>
+      <w:proofErr w:type="spellEnd"/>
     </w:p>
     <w:p>
       <w:pPr>
@@ -60,6 +75,19 @@
       <w:r>
         <w:t>Developer 3: Jessica Hall</w:t>
       </w:r>
+    </w:p>
+    <w:p>
+      <w:pPr>
+        <w:ind w:left="360"/>
+      </w:pPr>
+      <w:hyperlink r:id="rId6" w:history="1">
+        <w:r>
+          <w:rPr>
+            <w:rStyle w:val="Hyperlink"/>
+          </w:rPr>
+          <w:t>https://github.com/kendalljtaylor/GitLab.git</w:t>
+        </w:r>
+      </w:hyperlink>
     </w:p>
     <w:p/>
     <w:p>
@@ -83,7 +111,7 @@
                     <pic:cNvPicPr/>
                   </pic:nvPicPr>
                   <pic:blipFill>
-                    <a:blip r:embed="rId5"/>
+                    <a:blip r:embed="rId7"/>
                     <a:stretch>
                       <a:fillRect/>
                     </a:stretch>
@@ -1024,6 +1052,7 @@
   <w:style w:type="character" w:default="1" w:styleId="DefaultParagraphFont">
     <w:name w:val="Default Paragraph Font"/>
     <w:uiPriority w:val="1"/>
+    <w:semiHidden/>
     <w:unhideWhenUsed/>
   </w:style>
   <w:style w:type="table" w:default="1" w:styleId="TableNormal">
@@ -1335,6 +1364,29 @@
       <w:smallCaps/>
       <w:color w:val="2F5496" w:themeColor="accent1" w:themeShade="BF"/>
       <w:spacing w:val="5"/>
+    </w:rPr>
+  </w:style>
+  <w:style w:type="character" w:styleId="Hyperlink">
+    <w:name w:val="Hyperlink"/>
+    <w:basedOn w:val="DefaultParagraphFont"/>
+    <w:uiPriority w:val="99"/>
+    <w:unhideWhenUsed/>
+    <w:rsid w:val="00E470C3"/>
+    <w:rPr>
+      <w:color w:val="0563C1" w:themeColor="hyperlink"/>
+      <w:u w:val="single"/>
+    </w:rPr>
+  </w:style>
+  <w:style w:type="character" w:styleId="UnresolvedMention">
+    <w:name w:val="Unresolved Mention"/>
+    <w:basedOn w:val="DefaultParagraphFont"/>
+    <w:uiPriority w:val="99"/>
+    <w:semiHidden/>
+    <w:unhideWhenUsed/>
+    <w:rsid w:val="00E470C3"/>
+    <w:rPr>
+      <w:color w:val="605E5C"/>
+      <w:shd w:val="clear" w:color="auto" w:fill="E1DFDD"/>
     </w:rPr>
   </w:style>
 </w:styles>

</xml_diff>